<commit_message>
20-06-2019 => Complete => AOP Ordering Aspects
</commit_message>
<xml_diff>
--- a/39. AOP Ordering Aspects/39.1 AOP Ordering Aspects - Overview.docx
+++ b/39. AOP Ordering Aspects/39.1 AOP Ordering Aspects - Overview.docx
@@ -36,13 +36,929 @@
       <w:pPr>
         <w:spacing w:after="0" w:line="0" w:lineRule="atLeast"/>
       </w:pPr>
+      <w:r>
+        <w:rPr>
+          <w:b/>
+          <w:bCs/>
+          <w:u w:val="single"/>
+        </w:rPr>
+        <w:t>Problem</w:t>
+      </w:r>
+      <w:r>
+        <w:t>:</w:t>
+      </w:r>
+    </w:p>
+    <w:p>
+      <w:pPr>
+        <w:spacing w:after="0" w:line="0" w:lineRule="atLeast"/>
+      </w:pPr>
+      <w:r>
+        <w:t>How to control the order of advices being applied?</w:t>
+      </w:r>
+    </w:p>
+    <w:p>
+      <w:pPr>
+        <w:spacing w:after="0" w:line="0" w:lineRule="atLeast"/>
+      </w:pPr>
+    </w:p>
+    <w:p>
+      <w:pPr>
+        <w:spacing w:after="0" w:line="0" w:lineRule="atLeast"/>
+      </w:pPr>
+      <w:r>
+        <w:t xml:space="preserve"> </w:t>
+      </w:r>
+      <w:r>
+        <w:rPr>
+          <w:noProof/>
+        </w:rPr>
+        <w:drawing>
+          <wp:inline distT="0" distB="0" distL="0" distR="0" wp14:anchorId="66DD0100" wp14:editId="1EE4CBD2">
+            <wp:extent cx="5867400" cy="2171700"/>
+            <wp:effectExtent l="19050" t="19050" r="19050" b="19050"/>
+            <wp:docPr id="1" name="Picture 1"/>
+            <wp:cNvGraphicFramePr>
+              <a:graphicFrameLocks xmlns:a="http://schemas.openxmlformats.org/drawingml/2006/main" noChangeAspect="1"/>
+            </wp:cNvGraphicFramePr>
+            <a:graphic xmlns:a="http://schemas.openxmlformats.org/drawingml/2006/main">
+              <a:graphicData uri="http://schemas.openxmlformats.org/drawingml/2006/picture">
+                <pic:pic xmlns:pic="http://schemas.openxmlformats.org/drawingml/2006/picture">
+                  <pic:nvPicPr>
+                    <pic:cNvPr id="0" name="Picture 1"/>
+                    <pic:cNvPicPr>
+                      <a:picLocks noChangeAspect="1" noChangeArrowheads="1"/>
+                    </pic:cNvPicPr>
+                  </pic:nvPicPr>
+                  <pic:blipFill>
+                    <a:blip r:embed="rId5">
+                      <a:extLst>
+                        <a:ext uri="{28A0092B-C50C-407E-A947-70E740481C1C}">
+                          <a14:useLocalDpi xmlns:a14="http://schemas.microsoft.com/office/drawing/2010/main" val="0"/>
+                        </a:ext>
+                      </a:extLst>
+                    </a:blip>
+                    <a:srcRect/>
+                    <a:stretch>
+                      <a:fillRect/>
+                    </a:stretch>
+                  </pic:blipFill>
+                  <pic:spPr bwMode="auto">
+                    <a:xfrm>
+                      <a:off x="0" y="0"/>
+                      <a:ext cx="5867400" cy="2171700"/>
+                    </a:xfrm>
+                    <a:prstGeom prst="rect">
+                      <a:avLst/>
+                    </a:prstGeom>
+                    <a:noFill/>
+                    <a:ln w="12700">
+                      <a:solidFill>
+                        <a:srgbClr val="FF0000"/>
+                      </a:solidFill>
+                    </a:ln>
+                  </pic:spPr>
+                </pic:pic>
+              </a:graphicData>
+            </a:graphic>
+          </wp:inline>
+        </w:drawing>
+      </w:r>
+    </w:p>
+    <w:p>
+      <w:pPr>
+        <w:spacing w:after="0" w:line="0" w:lineRule="atLeast"/>
+      </w:pPr>
+    </w:p>
+    <w:p>
+      <w:pPr>
+        <w:spacing w:after="0" w:line="0" w:lineRule="atLeast"/>
+      </w:pPr>
+      <w:r>
+        <w:rPr>
+          <w:b/>
+          <w:bCs/>
+          <w:u w:val="single"/>
+        </w:rPr>
+        <w:t>To Control Order</w:t>
+      </w:r>
+      <w:r>
+        <w:t>:</w:t>
+      </w:r>
+    </w:p>
+    <w:p>
+      <w:pPr>
+        <w:pStyle w:val="ListParagraph"/>
+        <w:numPr>
+          <w:ilvl w:val="0"/>
+          <w:numId w:val="1"/>
+        </w:numPr>
+        <w:spacing w:after="0" w:line="0" w:lineRule="atLeast"/>
+      </w:pPr>
+      <w:r>
+        <w:t>Refactor: Place advices in separate Aspects</w:t>
+      </w:r>
+    </w:p>
+    <w:p>
+      <w:pPr>
+        <w:pStyle w:val="ListParagraph"/>
+        <w:numPr>
+          <w:ilvl w:val="0"/>
+          <w:numId w:val="1"/>
+        </w:numPr>
+        <w:spacing w:after="0" w:line="0" w:lineRule="atLeast"/>
+      </w:pPr>
+      <w:r>
+        <w:t>Control order on Aspects using the @Order annotation</w:t>
+      </w:r>
+    </w:p>
+    <w:p>
+      <w:pPr>
+        <w:pStyle w:val="ListParagraph"/>
+        <w:numPr>
+          <w:ilvl w:val="0"/>
+          <w:numId w:val="1"/>
+        </w:numPr>
+        <w:spacing w:after="0" w:line="0" w:lineRule="atLeast"/>
+      </w:pPr>
+      <w:r>
+        <w:t>Guarantees order of when Aspects are applied</w:t>
+      </w:r>
+    </w:p>
+    <w:p>
+      <w:pPr>
+        <w:spacing w:after="0" w:line="0" w:lineRule="atLeast"/>
+      </w:pPr>
+    </w:p>
+    <w:p>
+      <w:pPr>
+        <w:spacing w:after="0" w:line="0" w:lineRule="atLeast"/>
+      </w:pPr>
+      <w:r>
+        <w:rPr>
+          <w:b/>
+          <w:bCs/>
+          <w:u w:val="single"/>
+        </w:rPr>
+        <w:t>Development Process</w:t>
+      </w:r>
+      <w:r>
+        <w:rPr>
+          <w:b/>
+          <w:bCs/>
+          <w:u w:val="single"/>
+        </w:rPr>
+        <w:t xml:space="preserve"> (Step-by-Step)</w:t>
+      </w:r>
+      <w:r>
+        <w:t>:</w:t>
+      </w:r>
+    </w:p>
+    <w:p>
+      <w:pPr>
+        <w:pStyle w:val="ListParagraph"/>
+        <w:numPr>
+          <w:ilvl w:val="0"/>
+          <w:numId w:val="2"/>
+        </w:numPr>
+        <w:spacing w:after="0" w:line="0" w:lineRule="atLeast"/>
+      </w:pPr>
+      <w:r>
+        <w:t>Refactor: Place advices in separate Aspects</w:t>
+      </w:r>
+    </w:p>
+    <w:p>
+      <w:pPr>
+        <w:pStyle w:val="ListParagraph"/>
+        <w:numPr>
+          <w:ilvl w:val="0"/>
+          <w:numId w:val="2"/>
+        </w:numPr>
+        <w:spacing w:after="0" w:line="0" w:lineRule="atLeast"/>
+      </w:pPr>
+      <w:r>
+        <w:t>Add @Order annotation to Aspects</w:t>
+      </w:r>
+    </w:p>
+    <w:p>
+      <w:pPr>
+        <w:spacing w:after="0" w:line="0" w:lineRule="atLeast"/>
+      </w:pPr>
+    </w:p>
+    <w:p>
+      <w:pPr>
+        <w:spacing w:after="0" w:line="0" w:lineRule="atLeast"/>
+      </w:pPr>
+      <w:r>
+        <w:rPr>
+          <w:b/>
+          <w:bCs/>
+          <w:u w:val="single"/>
+        </w:rPr>
+        <w:t>Step 1 - Refactor: Place advices in separate Aspects</w:t>
+      </w:r>
+      <w:r>
+        <w:t>:</w:t>
+      </w:r>
+    </w:p>
+    <w:p>
+      <w:pPr>
+        <w:spacing w:after="0" w:line="0" w:lineRule="atLeast"/>
+      </w:pPr>
+    </w:p>
+    <w:p>
+      <w:pPr>
+        <w:spacing w:after="0" w:line="0" w:lineRule="atLeast"/>
+      </w:pPr>
+      <w:r>
+        <w:rPr>
+          <w:noProof/>
+        </w:rPr>
+        <w:drawing>
+          <wp:inline distT="0" distB="0" distL="0" distR="0" wp14:anchorId="5D8EA202" wp14:editId="72B2F364">
+            <wp:extent cx="5943600" cy="2840990"/>
+            <wp:effectExtent l="19050" t="19050" r="19050" b="16510"/>
+            <wp:docPr id="2" name="Picture 2"/>
+            <wp:cNvGraphicFramePr>
+              <a:graphicFrameLocks xmlns:a="http://schemas.openxmlformats.org/drawingml/2006/main" noChangeAspect="1"/>
+            </wp:cNvGraphicFramePr>
+            <a:graphic xmlns:a="http://schemas.openxmlformats.org/drawingml/2006/main">
+              <a:graphicData uri="http://schemas.openxmlformats.org/drawingml/2006/picture">
+                <pic:pic xmlns:pic="http://schemas.openxmlformats.org/drawingml/2006/picture">
+                  <pic:nvPicPr>
+                    <pic:cNvPr id="0" name="Picture 3"/>
+                    <pic:cNvPicPr>
+                      <a:picLocks noChangeAspect="1" noChangeArrowheads="1"/>
+                    </pic:cNvPicPr>
+                  </pic:nvPicPr>
+                  <pic:blipFill>
+                    <a:blip r:embed="rId6">
+                      <a:extLst>
+                        <a:ext uri="{28A0092B-C50C-407E-A947-70E740481C1C}">
+                          <a14:useLocalDpi xmlns:a14="http://schemas.microsoft.com/office/drawing/2010/main" val="0"/>
+                        </a:ext>
+                      </a:extLst>
+                    </a:blip>
+                    <a:srcRect/>
+                    <a:stretch>
+                      <a:fillRect/>
+                    </a:stretch>
+                  </pic:blipFill>
+                  <pic:spPr bwMode="auto">
+                    <a:xfrm>
+                      <a:off x="0" y="0"/>
+                      <a:ext cx="5943600" cy="2840990"/>
+                    </a:xfrm>
+                    <a:prstGeom prst="rect">
+                      <a:avLst/>
+                    </a:prstGeom>
+                    <a:noFill/>
+                    <a:ln>
+                      <a:solidFill>
+                        <a:srgbClr val="FF0000"/>
+                      </a:solidFill>
+                    </a:ln>
+                  </pic:spPr>
+                </pic:pic>
+              </a:graphicData>
+            </a:graphic>
+          </wp:inline>
+        </w:drawing>
+      </w:r>
+    </w:p>
+    <w:p>
+      <w:pPr>
+        <w:spacing w:after="0" w:line="0" w:lineRule="atLeast"/>
+      </w:pPr>
+    </w:p>
+    <w:p>
+      <w:pPr>
+        <w:spacing w:after="0" w:line="0" w:lineRule="atLeast"/>
+      </w:pPr>
+      <w:r>
+        <w:rPr>
+          <w:b/>
+          <w:bCs/>
+          <w:u w:val="single"/>
+        </w:rPr>
+        <w:lastRenderedPageBreak/>
+        <w:t>Step 2 - Add @Order annotation</w:t>
+      </w:r>
+      <w:r>
+        <w:t>:</w:t>
+      </w:r>
+    </w:p>
+    <w:p>
+      <w:pPr>
+        <w:pStyle w:val="ListParagraph"/>
+        <w:numPr>
+          <w:ilvl w:val="0"/>
+          <w:numId w:val="3"/>
+        </w:numPr>
+        <w:spacing w:after="0" w:line="0" w:lineRule="atLeast"/>
+      </w:pPr>
+      <w:r>
+        <w:t>Control order on Aspects using the @Order annotation</w:t>
+      </w:r>
+    </w:p>
+    <w:p>
+      <w:pPr>
+        <w:pStyle w:val="ListParagraph"/>
+        <w:spacing w:after="0" w:line="0" w:lineRule="atLeast"/>
+      </w:pPr>
+    </w:p>
+    <w:p>
+      <w:pPr>
+        <w:pStyle w:val="ListParagraph"/>
+        <w:spacing w:after="0" w:line="0" w:lineRule="atLeast"/>
+      </w:pPr>
+      <w:r>
+        <w:rPr>
+          <w:noProof/>
+        </w:rPr>
+        <w:drawing>
+          <wp:inline distT="0" distB="0" distL="0" distR="0" wp14:anchorId="6302AFD1" wp14:editId="66781AAC">
+            <wp:extent cx="4705350" cy="1228725"/>
+            <wp:effectExtent l="19050" t="19050" r="19050" b="28575"/>
+            <wp:docPr id="3" name="Picture 3"/>
+            <wp:cNvGraphicFramePr>
+              <a:graphicFrameLocks xmlns:a="http://schemas.openxmlformats.org/drawingml/2006/main" noChangeAspect="1"/>
+            </wp:cNvGraphicFramePr>
+            <a:graphic xmlns:a="http://schemas.openxmlformats.org/drawingml/2006/main">
+              <a:graphicData uri="http://schemas.openxmlformats.org/drawingml/2006/picture">
+                <pic:pic xmlns:pic="http://schemas.openxmlformats.org/drawingml/2006/picture">
+                  <pic:nvPicPr>
+                    <pic:cNvPr id="0" name="Picture 5"/>
+                    <pic:cNvPicPr>
+                      <a:picLocks noChangeAspect="1" noChangeArrowheads="1"/>
+                    </pic:cNvPicPr>
+                  </pic:nvPicPr>
+                  <pic:blipFill>
+                    <a:blip r:embed="rId7">
+                      <a:extLst>
+                        <a:ext uri="{28A0092B-C50C-407E-A947-70E740481C1C}">
+                          <a14:useLocalDpi xmlns:a14="http://schemas.microsoft.com/office/drawing/2010/main" val="0"/>
+                        </a:ext>
+                      </a:extLst>
+                    </a:blip>
+                    <a:srcRect/>
+                    <a:stretch>
+                      <a:fillRect/>
+                    </a:stretch>
+                  </pic:blipFill>
+                  <pic:spPr bwMode="auto">
+                    <a:xfrm>
+                      <a:off x="0" y="0"/>
+                      <a:ext cx="4705350" cy="1228725"/>
+                    </a:xfrm>
+                    <a:prstGeom prst="rect">
+                      <a:avLst/>
+                    </a:prstGeom>
+                    <a:noFill/>
+                    <a:ln>
+                      <a:solidFill>
+                        <a:srgbClr val="FF0000"/>
+                      </a:solidFill>
+                    </a:ln>
+                  </pic:spPr>
+                </pic:pic>
+              </a:graphicData>
+            </a:graphic>
+          </wp:inline>
+        </w:drawing>
+      </w:r>
+    </w:p>
+    <w:p>
+      <w:pPr>
+        <w:pStyle w:val="ListParagraph"/>
+        <w:spacing w:after="0" w:line="0" w:lineRule="atLeast"/>
+      </w:pPr>
+    </w:p>
+    <w:p>
+      <w:pPr>
+        <w:pStyle w:val="ListParagraph"/>
+        <w:numPr>
+          <w:ilvl w:val="0"/>
+          <w:numId w:val="3"/>
+        </w:numPr>
+        <w:spacing w:after="0" w:line="0" w:lineRule="atLeast"/>
+      </w:pPr>
+      <w:r>
+        <w:t>Guarantees order of when Aspects are applied</w:t>
+      </w:r>
+    </w:p>
+    <w:p>
+      <w:pPr>
+        <w:pStyle w:val="ListParagraph"/>
+        <w:numPr>
+          <w:ilvl w:val="0"/>
+          <w:numId w:val="3"/>
+        </w:numPr>
+        <w:spacing w:after="0" w:line="0" w:lineRule="atLeast"/>
+      </w:pPr>
+      <w:r>
+        <w:t>Lower numbers have higher precedence</w:t>
+      </w:r>
+    </w:p>
+    <w:p>
+      <w:pPr>
+        <w:spacing w:after="0" w:line="0" w:lineRule="atLeast"/>
+      </w:pPr>
+    </w:p>
+    <w:p>
+      <w:pPr>
+        <w:spacing w:after="0" w:line="0" w:lineRule="atLeast"/>
+      </w:pPr>
+      <w:r>
+        <w:rPr>
+          <w:b/>
+          <w:bCs/>
+          <w:u w:val="single"/>
+        </w:rPr>
+        <w:t>Order</w:t>
+      </w:r>
+      <w:r>
+        <w:t>:</w:t>
+      </w:r>
+    </w:p>
+    <w:p>
+      <w:pPr>
+        <w:spacing w:after="0" w:line="0" w:lineRule="atLeast"/>
+      </w:pPr>
+      <w:r>
+        <w:t>We want the following order</w:t>
+      </w:r>
+    </w:p>
+    <w:p>
+      <w:pPr>
+        <w:spacing w:after="0" w:line="0" w:lineRule="atLeast"/>
+      </w:pPr>
+    </w:p>
+    <w:p>
+      <w:pPr>
+        <w:pStyle w:val="ListParagraph"/>
+        <w:numPr>
+          <w:ilvl w:val="0"/>
+          <w:numId w:val="4"/>
+        </w:numPr>
+        <w:spacing w:after="0" w:line="0" w:lineRule="atLeast"/>
+      </w:pPr>
+      <w:proofErr w:type="spellStart"/>
+      <w:r>
+        <w:t>MyCloudLogAspect</w:t>
+      </w:r>
+      <w:proofErr w:type="spellEnd"/>
+    </w:p>
+    <w:p>
+      <w:pPr>
+        <w:pStyle w:val="ListParagraph"/>
+        <w:numPr>
+          <w:ilvl w:val="0"/>
+          <w:numId w:val="4"/>
+        </w:numPr>
+        <w:spacing w:after="0" w:line="0" w:lineRule="atLeast"/>
+      </w:pPr>
+      <w:proofErr w:type="spellStart"/>
+      <w:r>
+        <w:t>MyLoggingDemoAspect</w:t>
+      </w:r>
+      <w:proofErr w:type="spellEnd"/>
+    </w:p>
+    <w:p>
+      <w:pPr>
+        <w:pStyle w:val="ListParagraph"/>
+        <w:numPr>
+          <w:ilvl w:val="0"/>
+          <w:numId w:val="4"/>
+        </w:numPr>
+        <w:spacing w:after="0" w:line="0" w:lineRule="atLeast"/>
+      </w:pPr>
+      <w:proofErr w:type="spellStart"/>
+      <w:r>
+        <w:t>MyApiAnalyticsAspect</w:t>
+      </w:r>
+      <w:proofErr w:type="spellEnd"/>
+    </w:p>
+    <w:p>
+      <w:pPr>
+        <w:spacing w:after="0" w:line="0" w:lineRule="atLeast"/>
+      </w:pPr>
+    </w:p>
+    <w:p>
+      <w:pPr>
+        <w:spacing w:after="0" w:line="0" w:lineRule="atLeast"/>
+      </w:pPr>
+      <w:r>
+        <w:rPr>
+          <w:noProof/>
+        </w:rPr>
+        <w:drawing>
+          <wp:inline distT="0" distB="0" distL="0" distR="0" wp14:anchorId="3571B63C" wp14:editId="462DC720">
+            <wp:extent cx="5943600" cy="700405"/>
+            <wp:effectExtent l="19050" t="19050" r="19050" b="23495"/>
+            <wp:docPr id="4" name="Picture 4"/>
+            <wp:cNvGraphicFramePr>
+              <a:graphicFrameLocks xmlns:a="http://schemas.openxmlformats.org/drawingml/2006/main" noChangeAspect="1"/>
+            </wp:cNvGraphicFramePr>
+            <a:graphic xmlns:a="http://schemas.openxmlformats.org/drawingml/2006/main">
+              <a:graphicData uri="http://schemas.openxmlformats.org/drawingml/2006/picture">
+                <pic:pic xmlns:pic="http://schemas.openxmlformats.org/drawingml/2006/picture">
+                  <pic:nvPicPr>
+                    <pic:cNvPr id="0" name="Picture 7"/>
+                    <pic:cNvPicPr>
+                      <a:picLocks noChangeAspect="1" noChangeArrowheads="1"/>
+                    </pic:cNvPicPr>
+                  </pic:nvPicPr>
+                  <pic:blipFill>
+                    <a:blip r:embed="rId8">
+                      <a:extLst>
+                        <a:ext uri="{28A0092B-C50C-407E-A947-70E740481C1C}">
+                          <a14:useLocalDpi xmlns:a14="http://schemas.microsoft.com/office/drawing/2010/main" val="0"/>
+                        </a:ext>
+                      </a:extLst>
+                    </a:blip>
+                    <a:srcRect/>
+                    <a:stretch>
+                      <a:fillRect/>
+                    </a:stretch>
+                  </pic:blipFill>
+                  <pic:spPr bwMode="auto">
+                    <a:xfrm>
+                      <a:off x="0" y="0"/>
+                      <a:ext cx="5943600" cy="700405"/>
+                    </a:xfrm>
+                    <a:prstGeom prst="rect">
+                      <a:avLst/>
+                    </a:prstGeom>
+                    <a:noFill/>
+                    <a:ln>
+                      <a:solidFill>
+                        <a:srgbClr val="FF0000"/>
+                      </a:solidFill>
+                    </a:ln>
+                  </pic:spPr>
+                </pic:pic>
+              </a:graphicData>
+            </a:graphic>
+          </wp:inline>
+        </w:drawing>
+      </w:r>
+    </w:p>
+    <w:p>
+      <w:pPr>
+        <w:spacing w:after="0" w:line="0" w:lineRule="atLeast"/>
+      </w:pPr>
+    </w:p>
+    <w:p>
+      <w:pPr>
+        <w:spacing w:after="0" w:line="0" w:lineRule="atLeast"/>
+      </w:pPr>
+      <w:r>
+        <w:rPr>
+          <w:b/>
+          <w:bCs/>
+          <w:u w:val="single"/>
+        </w:rPr>
+        <w:t>@</w:t>
+      </w:r>
+      <w:r>
+        <w:rPr>
+          <w:b/>
+          <w:bCs/>
+          <w:u w:val="single"/>
+        </w:rPr>
+        <w:t>Order annotation</w:t>
+      </w:r>
+      <w:r>
+        <w:t>:</w:t>
+      </w:r>
+    </w:p>
+    <w:p>
+      <w:pPr>
+        <w:spacing w:after="0" w:line="0" w:lineRule="atLeast"/>
+      </w:pPr>
+    </w:p>
+    <w:p>
+      <w:pPr>
+        <w:spacing w:after="0" w:line="0" w:lineRule="atLeast"/>
+      </w:pPr>
+      <w:r>
+        <w:rPr>
+          <w:noProof/>
+        </w:rPr>
+        <w:drawing>
+          <wp:inline distT="0" distB="0" distL="0" distR="0" wp14:anchorId="118C0F0C" wp14:editId="0DA1922E">
+            <wp:extent cx="5943600" cy="3091815"/>
+            <wp:effectExtent l="19050" t="19050" r="19050" b="13335"/>
+            <wp:docPr id="5" name="Picture 5"/>
+            <wp:cNvGraphicFramePr>
+              <a:graphicFrameLocks xmlns:a="http://schemas.openxmlformats.org/drawingml/2006/main" noChangeAspect="1"/>
+            </wp:cNvGraphicFramePr>
+            <a:graphic xmlns:a="http://schemas.openxmlformats.org/drawingml/2006/main">
+              <a:graphicData uri="http://schemas.openxmlformats.org/drawingml/2006/picture">
+                <pic:pic xmlns:pic="http://schemas.openxmlformats.org/drawingml/2006/picture">
+                  <pic:nvPicPr>
+                    <pic:cNvPr id="0" name="Picture 9"/>
+                    <pic:cNvPicPr>
+                      <a:picLocks noChangeAspect="1" noChangeArrowheads="1"/>
+                    </pic:cNvPicPr>
+                  </pic:nvPicPr>
+                  <pic:blipFill>
+                    <a:blip r:embed="rId9">
+                      <a:extLst>
+                        <a:ext uri="{28A0092B-C50C-407E-A947-70E740481C1C}">
+                          <a14:useLocalDpi xmlns:a14="http://schemas.microsoft.com/office/drawing/2010/main" val="0"/>
+                        </a:ext>
+                      </a:extLst>
+                    </a:blip>
+                    <a:srcRect/>
+                    <a:stretch>
+                      <a:fillRect/>
+                    </a:stretch>
+                  </pic:blipFill>
+                  <pic:spPr bwMode="auto">
+                    <a:xfrm>
+                      <a:off x="0" y="0"/>
+                      <a:ext cx="5943600" cy="3091815"/>
+                    </a:xfrm>
+                    <a:prstGeom prst="rect">
+                      <a:avLst/>
+                    </a:prstGeom>
+                    <a:noFill/>
+                    <a:ln>
+                      <a:solidFill>
+                        <a:srgbClr val="FF0000"/>
+                      </a:solidFill>
+                    </a:ln>
+                  </pic:spPr>
+                </pic:pic>
+              </a:graphicData>
+            </a:graphic>
+          </wp:inline>
+        </w:drawing>
+      </w:r>
+    </w:p>
+    <w:p>
+      <w:pPr>
+        <w:spacing w:after="0" w:line="0" w:lineRule="atLeast"/>
+      </w:pPr>
+    </w:p>
+    <w:p>
+      <w:pPr>
+        <w:pStyle w:val="ListParagraph"/>
+        <w:numPr>
+          <w:ilvl w:val="0"/>
+          <w:numId w:val="6"/>
+        </w:numPr>
+        <w:spacing w:after="0" w:line="0" w:lineRule="atLeast"/>
+      </w:pPr>
+      <w:r>
+        <w:lastRenderedPageBreak/>
+        <w:t>Lower numbers have higher precedence</w:t>
+      </w:r>
+    </w:p>
+    <w:p>
+      <w:pPr>
+        <w:pStyle w:val="ListParagraph"/>
+        <w:numPr>
+          <w:ilvl w:val="0"/>
+          <w:numId w:val="6"/>
+        </w:numPr>
+        <w:spacing w:after="0" w:line="0" w:lineRule="atLeast"/>
+      </w:pPr>
+      <w:r>
+        <w:t xml:space="preserve">Range: </w:t>
+      </w:r>
+      <w:proofErr w:type="spellStart"/>
+      <w:r>
+        <w:t>Integer.MIN_VALUE</w:t>
+      </w:r>
+      <w:proofErr w:type="spellEnd"/>
+      <w:r>
+        <w:t xml:space="preserve"> to </w:t>
+      </w:r>
+      <w:proofErr w:type="spellStart"/>
+      <w:r>
+        <w:t>Integer.MAX_VALUE</w:t>
+      </w:r>
+      <w:proofErr w:type="spellEnd"/>
+    </w:p>
+    <w:p>
+      <w:pPr>
+        <w:pStyle w:val="ListParagraph"/>
+        <w:numPr>
+          <w:ilvl w:val="0"/>
+          <w:numId w:val="6"/>
+        </w:numPr>
+        <w:spacing w:after="0" w:line="0" w:lineRule="atLeast"/>
+      </w:pPr>
+      <w:r>
+        <w:t>Negative numbers are allowed</w:t>
+      </w:r>
+    </w:p>
+    <w:p>
+      <w:pPr>
+        <w:pStyle w:val="ListParagraph"/>
+        <w:numPr>
+          <w:ilvl w:val="0"/>
+          <w:numId w:val="6"/>
+        </w:numPr>
+        <w:spacing w:after="0" w:line="0" w:lineRule="atLeast"/>
+      </w:pPr>
+      <w:r>
+        <w:t>Does not have to be consecutive</w:t>
+      </w:r>
+    </w:p>
+    <w:p>
+      <w:pPr>
+        <w:spacing w:after="0" w:line="0" w:lineRule="atLeast"/>
+      </w:pPr>
+    </w:p>
+    <w:p>
+      <w:pPr>
+        <w:spacing w:after="0" w:line="0" w:lineRule="atLeast"/>
+      </w:pPr>
+      <w:r>
+        <w:rPr>
+          <w:b/>
+          <w:bCs/>
+          <w:u w:val="single"/>
+        </w:rPr>
+        <w:t>Does not have to be consecutive</w:t>
+      </w:r>
+      <w:r>
+        <w:t>:</w:t>
+      </w:r>
+    </w:p>
+    <w:p>
+      <w:pPr>
+        <w:spacing w:after="0" w:line="0" w:lineRule="atLeast"/>
+      </w:pPr>
+    </w:p>
+    <w:p>
+      <w:pPr>
+        <w:spacing w:after="0" w:line="0" w:lineRule="atLeast"/>
+      </w:pPr>
+      <w:r>
+        <w:rPr>
+          <w:noProof/>
+        </w:rPr>
+        <w:drawing>
+          <wp:inline distT="0" distB="0" distL="0" distR="0" wp14:anchorId="131976A5" wp14:editId="6E3E71CA">
+            <wp:extent cx="5943600" cy="800735"/>
+            <wp:effectExtent l="19050" t="19050" r="19050" b="18415"/>
+            <wp:docPr id="6" name="Picture 6"/>
+            <wp:cNvGraphicFramePr>
+              <a:graphicFrameLocks xmlns:a="http://schemas.openxmlformats.org/drawingml/2006/main" noChangeAspect="1"/>
+            </wp:cNvGraphicFramePr>
+            <a:graphic xmlns:a="http://schemas.openxmlformats.org/drawingml/2006/main">
+              <a:graphicData uri="http://schemas.openxmlformats.org/drawingml/2006/picture">
+                <pic:pic xmlns:pic="http://schemas.openxmlformats.org/drawingml/2006/picture">
+                  <pic:nvPicPr>
+                    <pic:cNvPr id="0" name="Picture 11"/>
+                    <pic:cNvPicPr>
+                      <a:picLocks noChangeAspect="1" noChangeArrowheads="1"/>
+                    </pic:cNvPicPr>
+                  </pic:nvPicPr>
+                  <pic:blipFill>
+                    <a:blip r:embed="rId10">
+                      <a:extLst>
+                        <a:ext uri="{28A0092B-C50C-407E-A947-70E740481C1C}">
+                          <a14:useLocalDpi xmlns:a14="http://schemas.microsoft.com/office/drawing/2010/main" val="0"/>
+                        </a:ext>
+                      </a:extLst>
+                    </a:blip>
+                    <a:srcRect/>
+                    <a:stretch>
+                      <a:fillRect/>
+                    </a:stretch>
+                  </pic:blipFill>
+                  <pic:spPr bwMode="auto">
+                    <a:xfrm>
+                      <a:off x="0" y="0"/>
+                      <a:ext cx="5943600" cy="800735"/>
+                    </a:xfrm>
+                    <a:prstGeom prst="rect">
+                      <a:avLst/>
+                    </a:prstGeom>
+                    <a:noFill/>
+                    <a:ln>
+                      <a:solidFill>
+                        <a:srgbClr val="FF0000"/>
+                      </a:solidFill>
+                    </a:ln>
+                  </pic:spPr>
+                </pic:pic>
+              </a:graphicData>
+            </a:graphic>
+          </wp:inline>
+        </w:drawing>
+      </w:r>
+    </w:p>
+    <w:p>
+      <w:pPr>
+        <w:spacing w:after="0" w:line="0" w:lineRule="atLeast"/>
+      </w:pPr>
+    </w:p>
+    <w:p>
+      <w:pPr>
+        <w:spacing w:after="0" w:line="0" w:lineRule="atLeast"/>
+      </w:pPr>
+      <w:r>
+        <w:rPr>
+          <w:b/>
+          <w:bCs/>
+          <w:u w:val="single"/>
+        </w:rPr>
+        <w:t>Order e</w:t>
+      </w:r>
+      <w:r>
+        <w:rPr>
+          <w:b/>
+          <w:bCs/>
+          <w:u w:val="single"/>
+        </w:rPr>
+        <w:t>xample with negative numbers</w:t>
+      </w:r>
+      <w:r>
+        <w:t>:</w:t>
+      </w:r>
+    </w:p>
+    <w:p>
+      <w:pPr>
+        <w:spacing w:after="0" w:line="0" w:lineRule="atLeast"/>
+      </w:pPr>
+    </w:p>
+    <w:p>
+      <w:pPr>
+        <w:spacing w:after="0" w:line="0" w:lineRule="atLeast"/>
+      </w:pPr>
+      <w:r>
+        <w:rPr>
+          <w:noProof/>
+        </w:rPr>
+        <w:drawing>
+          <wp:inline distT="0" distB="0" distL="0" distR="0" wp14:anchorId="4C76CB29" wp14:editId="5BC6C8F5">
+            <wp:extent cx="5943600" cy="760730"/>
+            <wp:effectExtent l="19050" t="19050" r="19050" b="20320"/>
+            <wp:docPr id="7" name="Picture 7"/>
+            <wp:cNvGraphicFramePr>
+              <a:graphicFrameLocks xmlns:a="http://schemas.openxmlformats.org/drawingml/2006/main" noChangeAspect="1"/>
+            </wp:cNvGraphicFramePr>
+            <a:graphic xmlns:a="http://schemas.openxmlformats.org/drawingml/2006/main">
+              <a:graphicData uri="http://schemas.openxmlformats.org/drawingml/2006/picture">
+                <pic:pic xmlns:pic="http://schemas.openxmlformats.org/drawingml/2006/picture">
+                  <pic:nvPicPr>
+                    <pic:cNvPr id="0" name="Picture 13"/>
+                    <pic:cNvPicPr>
+                      <a:picLocks noChangeAspect="1" noChangeArrowheads="1"/>
+                    </pic:cNvPicPr>
+                  </pic:nvPicPr>
+                  <pic:blipFill>
+                    <a:blip r:embed="rId11">
+                      <a:extLst>
+                        <a:ext uri="{28A0092B-C50C-407E-A947-70E740481C1C}">
+                          <a14:useLocalDpi xmlns:a14="http://schemas.microsoft.com/office/drawing/2010/main" val="0"/>
+                        </a:ext>
+                      </a:extLst>
+                    </a:blip>
+                    <a:srcRect/>
+                    <a:stretch>
+                      <a:fillRect/>
+                    </a:stretch>
+                  </pic:blipFill>
+                  <pic:spPr bwMode="auto">
+                    <a:xfrm>
+                      <a:off x="0" y="0"/>
+                      <a:ext cx="5943600" cy="760730"/>
+                    </a:xfrm>
+                    <a:prstGeom prst="rect">
+                      <a:avLst/>
+                    </a:prstGeom>
+                    <a:noFill/>
+                    <a:ln>
+                      <a:solidFill>
+                        <a:srgbClr val="FF0000"/>
+                      </a:solidFill>
+                    </a:ln>
+                  </pic:spPr>
+                </pic:pic>
+              </a:graphicData>
+            </a:graphic>
+          </wp:inline>
+        </w:drawing>
+      </w:r>
+    </w:p>
+    <w:p>
+      <w:pPr>
+        <w:spacing w:after="0" w:line="0" w:lineRule="atLeast"/>
+      </w:pPr>
+    </w:p>
+    <w:p>
+      <w:pPr>
+        <w:spacing w:after="0" w:line="0" w:lineRule="atLeast"/>
+      </w:pPr>
       <w:bookmarkStart w:id="0" w:name="_GoBack"/>
       <w:bookmarkEnd w:id="0"/>
-    </w:p>
-    <w:p>
-      <w:pPr>
-        <w:spacing w:after="0" w:line="0" w:lineRule="atLeast"/>
-      </w:pPr>
       <w:r>
         <w:t>1. AOP Ordering Aspects - Overview</w:t>
       </w:r>
@@ -55,6 +971,599 @@
     </w:sectPr>
   </w:body>
 </w:document>
+</file>
+
+<file path=word/numbering.xml><?xml version="1.0" encoding="utf-8"?>
+<w:numbering xmlns:wpc="http://schemas.microsoft.com/office/word/2010/wordprocessingCanvas" xmlns:cx="http://schemas.microsoft.com/office/drawing/2014/chartex" xmlns:cx1="http://schemas.microsoft.com/office/drawing/2015/9/8/chartex" xmlns:cx2="http://schemas.microsoft.com/office/drawing/2015/10/21/chartex" xmlns:cx3="http://schemas.microsoft.com/office/drawing/2016/5/9/chartex" xmlns:cx4="http://schemas.microsoft.com/office/drawing/2016/5/10/chartex" xmlns:cx5="http://schemas.microsoft.com/office/drawing/2016/5/11/chartex" xmlns:cx6="http://schemas.microsoft.com/office/drawing/2016/5/12/chartex" xmlns:cx7="http://schemas.microsoft.com/office/drawing/2016/5/13/chartex" xmlns:cx8="http://schemas.microsoft.com/office/drawing/2016/5/14/chartex" xmlns:mc="http://schemas.openxmlformats.org/markup-compatibility/2006" xmlns:aink="http://schemas.microsoft.com/office/drawing/2016/ink" xmlns:am3d="http://schemas.microsoft.com/office/drawing/2017/model3d" xmlns:o="urn:schemas-microsoft-com:office:office" xmlns:r="http://schemas.openxmlformats.org/officeDocument/2006/relationships" xmlns:m="http://schemas.openxmlformats.org/officeDocument/2006/math" xmlns:v="urn:schemas-microsoft-com:vml" xmlns:wp14="http://schemas.microsoft.com/office/word/2010/wordprocessingDrawing" xmlns:wp="http://schemas.openxmlformats.org/drawingml/2006/wordprocessingDrawing" xmlns:w10="urn:schemas-microsoft-com:office:word" xmlns:w="http://schemas.openxmlformats.org/wordprocessingml/2006/main" xmlns:w14="http://schemas.microsoft.com/office/word/2010/wordml" xmlns:w15="http://schemas.microsoft.com/office/word/2012/wordml" xmlns:w16cid="http://schemas.microsoft.com/office/word/2016/wordml/cid" xmlns:w16se="http://schemas.microsoft.com/office/word/2015/wordml/symex" xmlns:wpg="http://schemas.microsoft.com/office/word/2010/wordprocessingGroup" xmlns:wpi="http://schemas.microsoft.com/office/word/2010/wordprocessingInk" xmlns:wne="http://schemas.microsoft.com/office/word/2006/wordml" xmlns:wps="http://schemas.microsoft.com/office/word/2010/wordprocessingShape" mc:Ignorable="w14 w15 w16se w16cid wp14">
+  <w:abstractNum w:abstractNumId="0" w15:restartNumberingAfterBreak="0">
+    <w:nsid w:val="018C78D8"/>
+    <w:multiLevelType w:val="hybridMultilevel"/>
+    <w:tmpl w:val="89005D78"/>
+    <w:lvl w:ilvl="0" w:tplc="0409000F">
+      <w:start w:val="1"/>
+      <w:numFmt w:val="decimal"/>
+      <w:lvlText w:val="%1."/>
+      <w:lvlJc w:val="left"/>
+      <w:pPr>
+        <w:ind w:left="720" w:hanging="360"/>
+      </w:pPr>
+    </w:lvl>
+    <w:lvl w:ilvl="1" w:tplc="04090019" w:tentative="1">
+      <w:start w:val="1"/>
+      <w:numFmt w:val="lowerLetter"/>
+      <w:lvlText w:val="%2."/>
+      <w:lvlJc w:val="left"/>
+      <w:pPr>
+        <w:ind w:left="1440" w:hanging="360"/>
+      </w:pPr>
+    </w:lvl>
+    <w:lvl w:ilvl="2" w:tplc="0409001B" w:tentative="1">
+      <w:start w:val="1"/>
+      <w:numFmt w:val="lowerRoman"/>
+      <w:lvlText w:val="%3."/>
+      <w:lvlJc w:val="right"/>
+      <w:pPr>
+        <w:ind w:left="2160" w:hanging="180"/>
+      </w:pPr>
+    </w:lvl>
+    <w:lvl w:ilvl="3" w:tplc="0409000F" w:tentative="1">
+      <w:start w:val="1"/>
+      <w:numFmt w:val="decimal"/>
+      <w:lvlText w:val="%4."/>
+      <w:lvlJc w:val="left"/>
+      <w:pPr>
+        <w:ind w:left="2880" w:hanging="360"/>
+      </w:pPr>
+    </w:lvl>
+    <w:lvl w:ilvl="4" w:tplc="04090019" w:tentative="1">
+      <w:start w:val="1"/>
+      <w:numFmt w:val="lowerLetter"/>
+      <w:lvlText w:val="%5."/>
+      <w:lvlJc w:val="left"/>
+      <w:pPr>
+        <w:ind w:left="3600" w:hanging="360"/>
+      </w:pPr>
+    </w:lvl>
+    <w:lvl w:ilvl="5" w:tplc="0409001B" w:tentative="1">
+      <w:start w:val="1"/>
+      <w:numFmt w:val="lowerRoman"/>
+      <w:lvlText w:val="%6."/>
+      <w:lvlJc w:val="right"/>
+      <w:pPr>
+        <w:ind w:left="4320" w:hanging="180"/>
+      </w:pPr>
+    </w:lvl>
+    <w:lvl w:ilvl="6" w:tplc="0409000F" w:tentative="1">
+      <w:start w:val="1"/>
+      <w:numFmt w:val="decimal"/>
+      <w:lvlText w:val="%7."/>
+      <w:lvlJc w:val="left"/>
+      <w:pPr>
+        <w:ind w:left="5040" w:hanging="360"/>
+      </w:pPr>
+    </w:lvl>
+    <w:lvl w:ilvl="7" w:tplc="04090019" w:tentative="1">
+      <w:start w:val="1"/>
+      <w:numFmt w:val="lowerLetter"/>
+      <w:lvlText w:val="%8."/>
+      <w:lvlJc w:val="left"/>
+      <w:pPr>
+        <w:ind w:left="5760" w:hanging="360"/>
+      </w:pPr>
+    </w:lvl>
+    <w:lvl w:ilvl="8" w:tplc="0409001B" w:tentative="1">
+      <w:start w:val="1"/>
+      <w:numFmt w:val="lowerRoman"/>
+      <w:lvlText w:val="%9."/>
+      <w:lvlJc w:val="right"/>
+      <w:pPr>
+        <w:ind w:left="6480" w:hanging="180"/>
+      </w:pPr>
+    </w:lvl>
+  </w:abstractNum>
+  <w:abstractNum w:abstractNumId="1" w15:restartNumberingAfterBreak="0">
+    <w:nsid w:val="41E24117"/>
+    <w:multiLevelType w:val="hybridMultilevel"/>
+    <w:tmpl w:val="9790E64A"/>
+    <w:lvl w:ilvl="0" w:tplc="04090001">
+      <w:start w:val="1"/>
+      <w:numFmt w:val="bullet"/>
+      <w:lvlText w:val=""/>
+      <w:lvlJc w:val="left"/>
+      <w:pPr>
+        <w:ind w:left="720" w:hanging="360"/>
+      </w:pPr>
+      <w:rPr>
+        <w:rFonts w:ascii="Symbol" w:hAnsi="Symbol" w:hint="default"/>
+      </w:rPr>
+    </w:lvl>
+    <w:lvl w:ilvl="1" w:tplc="04090003" w:tentative="1">
+      <w:start w:val="1"/>
+      <w:numFmt w:val="bullet"/>
+      <w:lvlText w:val="o"/>
+      <w:lvlJc w:val="left"/>
+      <w:pPr>
+        <w:ind w:left="1440" w:hanging="360"/>
+      </w:pPr>
+      <w:rPr>
+        <w:rFonts w:ascii="Courier New" w:hAnsi="Courier New" w:cs="Courier New" w:hint="default"/>
+      </w:rPr>
+    </w:lvl>
+    <w:lvl w:ilvl="2" w:tplc="04090005" w:tentative="1">
+      <w:start w:val="1"/>
+      <w:numFmt w:val="bullet"/>
+      <w:lvlText w:val=""/>
+      <w:lvlJc w:val="left"/>
+      <w:pPr>
+        <w:ind w:left="2160" w:hanging="360"/>
+      </w:pPr>
+      <w:rPr>
+        <w:rFonts w:ascii="Wingdings" w:hAnsi="Wingdings" w:hint="default"/>
+      </w:rPr>
+    </w:lvl>
+    <w:lvl w:ilvl="3" w:tplc="04090001" w:tentative="1">
+      <w:start w:val="1"/>
+      <w:numFmt w:val="bullet"/>
+      <w:lvlText w:val=""/>
+      <w:lvlJc w:val="left"/>
+      <w:pPr>
+        <w:ind w:left="2880" w:hanging="360"/>
+      </w:pPr>
+      <w:rPr>
+        <w:rFonts w:ascii="Symbol" w:hAnsi="Symbol" w:hint="default"/>
+      </w:rPr>
+    </w:lvl>
+    <w:lvl w:ilvl="4" w:tplc="04090003" w:tentative="1">
+      <w:start w:val="1"/>
+      <w:numFmt w:val="bullet"/>
+      <w:lvlText w:val="o"/>
+      <w:lvlJc w:val="left"/>
+      <w:pPr>
+        <w:ind w:left="3600" w:hanging="360"/>
+      </w:pPr>
+      <w:rPr>
+        <w:rFonts w:ascii="Courier New" w:hAnsi="Courier New" w:cs="Courier New" w:hint="default"/>
+      </w:rPr>
+    </w:lvl>
+    <w:lvl w:ilvl="5" w:tplc="04090005" w:tentative="1">
+      <w:start w:val="1"/>
+      <w:numFmt w:val="bullet"/>
+      <w:lvlText w:val=""/>
+      <w:lvlJc w:val="left"/>
+      <w:pPr>
+        <w:ind w:left="4320" w:hanging="360"/>
+      </w:pPr>
+      <w:rPr>
+        <w:rFonts w:ascii="Wingdings" w:hAnsi="Wingdings" w:hint="default"/>
+      </w:rPr>
+    </w:lvl>
+    <w:lvl w:ilvl="6" w:tplc="04090001" w:tentative="1">
+      <w:start w:val="1"/>
+      <w:numFmt w:val="bullet"/>
+      <w:lvlText w:val=""/>
+      <w:lvlJc w:val="left"/>
+      <w:pPr>
+        <w:ind w:left="5040" w:hanging="360"/>
+      </w:pPr>
+      <w:rPr>
+        <w:rFonts w:ascii="Symbol" w:hAnsi="Symbol" w:hint="default"/>
+      </w:rPr>
+    </w:lvl>
+    <w:lvl w:ilvl="7" w:tplc="04090003" w:tentative="1">
+      <w:start w:val="1"/>
+      <w:numFmt w:val="bullet"/>
+      <w:lvlText w:val="o"/>
+      <w:lvlJc w:val="left"/>
+      <w:pPr>
+        <w:ind w:left="5760" w:hanging="360"/>
+      </w:pPr>
+      <w:rPr>
+        <w:rFonts w:ascii="Courier New" w:hAnsi="Courier New" w:cs="Courier New" w:hint="default"/>
+      </w:rPr>
+    </w:lvl>
+    <w:lvl w:ilvl="8" w:tplc="04090005" w:tentative="1">
+      <w:start w:val="1"/>
+      <w:numFmt w:val="bullet"/>
+      <w:lvlText w:val=""/>
+      <w:lvlJc w:val="left"/>
+      <w:pPr>
+        <w:ind w:left="6480" w:hanging="360"/>
+      </w:pPr>
+      <w:rPr>
+        <w:rFonts w:ascii="Wingdings" w:hAnsi="Wingdings" w:hint="default"/>
+      </w:rPr>
+    </w:lvl>
+  </w:abstractNum>
+  <w:abstractNum w:abstractNumId="2" w15:restartNumberingAfterBreak="0">
+    <w:nsid w:val="43597377"/>
+    <w:multiLevelType w:val="hybridMultilevel"/>
+    <w:tmpl w:val="BAACD380"/>
+    <w:lvl w:ilvl="0" w:tplc="0409000F">
+      <w:start w:val="1"/>
+      <w:numFmt w:val="decimal"/>
+      <w:lvlText w:val="%1."/>
+      <w:lvlJc w:val="left"/>
+      <w:pPr>
+        <w:ind w:left="720" w:hanging="360"/>
+      </w:pPr>
+    </w:lvl>
+    <w:lvl w:ilvl="1" w:tplc="04090019" w:tentative="1">
+      <w:start w:val="1"/>
+      <w:numFmt w:val="lowerLetter"/>
+      <w:lvlText w:val="%2."/>
+      <w:lvlJc w:val="left"/>
+      <w:pPr>
+        <w:ind w:left="1440" w:hanging="360"/>
+      </w:pPr>
+    </w:lvl>
+    <w:lvl w:ilvl="2" w:tplc="0409001B" w:tentative="1">
+      <w:start w:val="1"/>
+      <w:numFmt w:val="lowerRoman"/>
+      <w:lvlText w:val="%3."/>
+      <w:lvlJc w:val="right"/>
+      <w:pPr>
+        <w:ind w:left="2160" w:hanging="180"/>
+      </w:pPr>
+    </w:lvl>
+    <w:lvl w:ilvl="3" w:tplc="0409000F" w:tentative="1">
+      <w:start w:val="1"/>
+      <w:numFmt w:val="decimal"/>
+      <w:lvlText w:val="%4."/>
+      <w:lvlJc w:val="left"/>
+      <w:pPr>
+        <w:ind w:left="2880" w:hanging="360"/>
+      </w:pPr>
+    </w:lvl>
+    <w:lvl w:ilvl="4" w:tplc="04090019" w:tentative="1">
+      <w:start w:val="1"/>
+      <w:numFmt w:val="lowerLetter"/>
+      <w:lvlText w:val="%5."/>
+      <w:lvlJc w:val="left"/>
+      <w:pPr>
+        <w:ind w:left="3600" w:hanging="360"/>
+      </w:pPr>
+    </w:lvl>
+    <w:lvl w:ilvl="5" w:tplc="0409001B" w:tentative="1">
+      <w:start w:val="1"/>
+      <w:numFmt w:val="lowerRoman"/>
+      <w:lvlText w:val="%6."/>
+      <w:lvlJc w:val="right"/>
+      <w:pPr>
+        <w:ind w:left="4320" w:hanging="180"/>
+      </w:pPr>
+    </w:lvl>
+    <w:lvl w:ilvl="6" w:tplc="0409000F" w:tentative="1">
+      <w:start w:val="1"/>
+      <w:numFmt w:val="decimal"/>
+      <w:lvlText w:val="%7."/>
+      <w:lvlJc w:val="left"/>
+      <w:pPr>
+        <w:ind w:left="5040" w:hanging="360"/>
+      </w:pPr>
+    </w:lvl>
+    <w:lvl w:ilvl="7" w:tplc="04090019" w:tentative="1">
+      <w:start w:val="1"/>
+      <w:numFmt w:val="lowerLetter"/>
+      <w:lvlText w:val="%8."/>
+      <w:lvlJc w:val="left"/>
+      <w:pPr>
+        <w:ind w:left="5760" w:hanging="360"/>
+      </w:pPr>
+    </w:lvl>
+    <w:lvl w:ilvl="8" w:tplc="0409001B" w:tentative="1">
+      <w:start w:val="1"/>
+      <w:numFmt w:val="lowerRoman"/>
+      <w:lvlText w:val="%9."/>
+      <w:lvlJc w:val="right"/>
+      <w:pPr>
+        <w:ind w:left="6480" w:hanging="180"/>
+      </w:pPr>
+    </w:lvl>
+  </w:abstractNum>
+  <w:abstractNum w:abstractNumId="3" w15:restartNumberingAfterBreak="0">
+    <w:nsid w:val="55D45AC9"/>
+    <w:multiLevelType w:val="hybridMultilevel"/>
+    <w:tmpl w:val="5680D7B2"/>
+    <w:lvl w:ilvl="0" w:tplc="0409000F">
+      <w:start w:val="1"/>
+      <w:numFmt w:val="decimal"/>
+      <w:lvlText w:val="%1."/>
+      <w:lvlJc w:val="left"/>
+      <w:pPr>
+        <w:ind w:left="720" w:hanging="360"/>
+      </w:pPr>
+    </w:lvl>
+    <w:lvl w:ilvl="1" w:tplc="04090019" w:tentative="1">
+      <w:start w:val="1"/>
+      <w:numFmt w:val="lowerLetter"/>
+      <w:lvlText w:val="%2."/>
+      <w:lvlJc w:val="left"/>
+      <w:pPr>
+        <w:ind w:left="1440" w:hanging="360"/>
+      </w:pPr>
+    </w:lvl>
+    <w:lvl w:ilvl="2" w:tplc="0409001B" w:tentative="1">
+      <w:start w:val="1"/>
+      <w:numFmt w:val="lowerRoman"/>
+      <w:lvlText w:val="%3."/>
+      <w:lvlJc w:val="right"/>
+      <w:pPr>
+        <w:ind w:left="2160" w:hanging="180"/>
+      </w:pPr>
+    </w:lvl>
+    <w:lvl w:ilvl="3" w:tplc="0409000F" w:tentative="1">
+      <w:start w:val="1"/>
+      <w:numFmt w:val="decimal"/>
+      <w:lvlText w:val="%4."/>
+      <w:lvlJc w:val="left"/>
+      <w:pPr>
+        <w:ind w:left="2880" w:hanging="360"/>
+      </w:pPr>
+    </w:lvl>
+    <w:lvl w:ilvl="4" w:tplc="04090019" w:tentative="1">
+      <w:start w:val="1"/>
+      <w:numFmt w:val="lowerLetter"/>
+      <w:lvlText w:val="%5."/>
+      <w:lvlJc w:val="left"/>
+      <w:pPr>
+        <w:ind w:left="3600" w:hanging="360"/>
+      </w:pPr>
+    </w:lvl>
+    <w:lvl w:ilvl="5" w:tplc="0409001B" w:tentative="1">
+      <w:start w:val="1"/>
+      <w:numFmt w:val="lowerRoman"/>
+      <w:lvlText w:val="%6."/>
+      <w:lvlJc w:val="right"/>
+      <w:pPr>
+        <w:ind w:left="4320" w:hanging="180"/>
+      </w:pPr>
+    </w:lvl>
+    <w:lvl w:ilvl="6" w:tplc="0409000F" w:tentative="1">
+      <w:start w:val="1"/>
+      <w:numFmt w:val="decimal"/>
+      <w:lvlText w:val="%7."/>
+      <w:lvlJc w:val="left"/>
+      <w:pPr>
+        <w:ind w:left="5040" w:hanging="360"/>
+      </w:pPr>
+    </w:lvl>
+    <w:lvl w:ilvl="7" w:tplc="04090019" w:tentative="1">
+      <w:start w:val="1"/>
+      <w:numFmt w:val="lowerLetter"/>
+      <w:lvlText w:val="%8."/>
+      <w:lvlJc w:val="left"/>
+      <w:pPr>
+        <w:ind w:left="5760" w:hanging="360"/>
+      </w:pPr>
+    </w:lvl>
+    <w:lvl w:ilvl="8" w:tplc="0409001B" w:tentative="1">
+      <w:start w:val="1"/>
+      <w:numFmt w:val="lowerRoman"/>
+      <w:lvlText w:val="%9."/>
+      <w:lvlJc w:val="right"/>
+      <w:pPr>
+        <w:ind w:left="6480" w:hanging="180"/>
+      </w:pPr>
+    </w:lvl>
+  </w:abstractNum>
+  <w:abstractNum w:abstractNumId="4" w15:restartNumberingAfterBreak="0">
+    <w:nsid w:val="6ABA2341"/>
+    <w:multiLevelType w:val="hybridMultilevel"/>
+    <w:tmpl w:val="8084EDE4"/>
+    <w:lvl w:ilvl="0" w:tplc="0409000F">
+      <w:start w:val="1"/>
+      <w:numFmt w:val="decimal"/>
+      <w:lvlText w:val="%1."/>
+      <w:lvlJc w:val="left"/>
+      <w:pPr>
+        <w:ind w:left="720" w:hanging="360"/>
+      </w:pPr>
+      <w:rPr>
+        <w:rFonts w:hint="default"/>
+      </w:rPr>
+    </w:lvl>
+    <w:lvl w:ilvl="1" w:tplc="04090003" w:tentative="1">
+      <w:start w:val="1"/>
+      <w:numFmt w:val="bullet"/>
+      <w:lvlText w:val="o"/>
+      <w:lvlJc w:val="left"/>
+      <w:pPr>
+        <w:ind w:left="1440" w:hanging="360"/>
+      </w:pPr>
+      <w:rPr>
+        <w:rFonts w:ascii="Courier New" w:hAnsi="Courier New" w:cs="Courier New" w:hint="default"/>
+      </w:rPr>
+    </w:lvl>
+    <w:lvl w:ilvl="2" w:tplc="04090005" w:tentative="1">
+      <w:start w:val="1"/>
+      <w:numFmt w:val="bullet"/>
+      <w:lvlText w:val=""/>
+      <w:lvlJc w:val="left"/>
+      <w:pPr>
+        <w:ind w:left="2160" w:hanging="360"/>
+      </w:pPr>
+      <w:rPr>
+        <w:rFonts w:ascii="Wingdings" w:hAnsi="Wingdings" w:hint="default"/>
+      </w:rPr>
+    </w:lvl>
+    <w:lvl w:ilvl="3" w:tplc="04090001" w:tentative="1">
+      <w:start w:val="1"/>
+      <w:numFmt w:val="bullet"/>
+      <w:lvlText w:val=""/>
+      <w:lvlJc w:val="left"/>
+      <w:pPr>
+        <w:ind w:left="2880" w:hanging="360"/>
+      </w:pPr>
+      <w:rPr>
+        <w:rFonts w:ascii="Symbol" w:hAnsi="Symbol" w:hint="default"/>
+      </w:rPr>
+    </w:lvl>
+    <w:lvl w:ilvl="4" w:tplc="04090003" w:tentative="1">
+      <w:start w:val="1"/>
+      <w:numFmt w:val="bullet"/>
+      <w:lvlText w:val="o"/>
+      <w:lvlJc w:val="left"/>
+      <w:pPr>
+        <w:ind w:left="3600" w:hanging="360"/>
+      </w:pPr>
+      <w:rPr>
+        <w:rFonts w:ascii="Courier New" w:hAnsi="Courier New" w:cs="Courier New" w:hint="default"/>
+      </w:rPr>
+    </w:lvl>
+    <w:lvl w:ilvl="5" w:tplc="04090005" w:tentative="1">
+      <w:start w:val="1"/>
+      <w:numFmt w:val="bullet"/>
+      <w:lvlText w:val=""/>
+      <w:lvlJc w:val="left"/>
+      <w:pPr>
+        <w:ind w:left="4320" w:hanging="360"/>
+      </w:pPr>
+      <w:rPr>
+        <w:rFonts w:ascii="Wingdings" w:hAnsi="Wingdings" w:hint="default"/>
+      </w:rPr>
+    </w:lvl>
+    <w:lvl w:ilvl="6" w:tplc="04090001" w:tentative="1">
+      <w:start w:val="1"/>
+      <w:numFmt w:val="bullet"/>
+      <w:lvlText w:val=""/>
+      <w:lvlJc w:val="left"/>
+      <w:pPr>
+        <w:ind w:left="5040" w:hanging="360"/>
+      </w:pPr>
+      <w:rPr>
+        <w:rFonts w:ascii="Symbol" w:hAnsi="Symbol" w:hint="default"/>
+      </w:rPr>
+    </w:lvl>
+    <w:lvl w:ilvl="7" w:tplc="04090003" w:tentative="1">
+      <w:start w:val="1"/>
+      <w:numFmt w:val="bullet"/>
+      <w:lvlText w:val="o"/>
+      <w:lvlJc w:val="left"/>
+      <w:pPr>
+        <w:ind w:left="5760" w:hanging="360"/>
+      </w:pPr>
+      <w:rPr>
+        <w:rFonts w:ascii="Courier New" w:hAnsi="Courier New" w:cs="Courier New" w:hint="default"/>
+      </w:rPr>
+    </w:lvl>
+    <w:lvl w:ilvl="8" w:tplc="04090005" w:tentative="1">
+      <w:start w:val="1"/>
+      <w:numFmt w:val="bullet"/>
+      <w:lvlText w:val=""/>
+      <w:lvlJc w:val="left"/>
+      <w:pPr>
+        <w:ind w:left="6480" w:hanging="360"/>
+      </w:pPr>
+      <w:rPr>
+        <w:rFonts w:ascii="Wingdings" w:hAnsi="Wingdings" w:hint="default"/>
+      </w:rPr>
+    </w:lvl>
+  </w:abstractNum>
+  <w:abstractNum w:abstractNumId="5" w15:restartNumberingAfterBreak="0">
+    <w:nsid w:val="7AC828BA"/>
+    <w:multiLevelType w:val="hybridMultilevel"/>
+    <w:tmpl w:val="5A16980A"/>
+    <w:lvl w:ilvl="0" w:tplc="0409000F">
+      <w:start w:val="1"/>
+      <w:numFmt w:val="decimal"/>
+      <w:lvlText w:val="%1."/>
+      <w:lvlJc w:val="left"/>
+      <w:pPr>
+        <w:ind w:left="720" w:hanging="360"/>
+      </w:pPr>
+    </w:lvl>
+    <w:lvl w:ilvl="1" w:tplc="04090019" w:tentative="1">
+      <w:start w:val="1"/>
+      <w:numFmt w:val="lowerLetter"/>
+      <w:lvlText w:val="%2."/>
+      <w:lvlJc w:val="left"/>
+      <w:pPr>
+        <w:ind w:left="1440" w:hanging="360"/>
+      </w:pPr>
+    </w:lvl>
+    <w:lvl w:ilvl="2" w:tplc="0409001B" w:tentative="1">
+      <w:start w:val="1"/>
+      <w:numFmt w:val="lowerRoman"/>
+      <w:lvlText w:val="%3."/>
+      <w:lvlJc w:val="right"/>
+      <w:pPr>
+        <w:ind w:left="2160" w:hanging="180"/>
+      </w:pPr>
+    </w:lvl>
+    <w:lvl w:ilvl="3" w:tplc="0409000F" w:tentative="1">
+      <w:start w:val="1"/>
+      <w:numFmt w:val="decimal"/>
+      <w:lvlText w:val="%4."/>
+      <w:lvlJc w:val="left"/>
+      <w:pPr>
+        <w:ind w:left="2880" w:hanging="360"/>
+      </w:pPr>
+    </w:lvl>
+    <w:lvl w:ilvl="4" w:tplc="04090019" w:tentative="1">
+      <w:start w:val="1"/>
+      <w:numFmt w:val="lowerLetter"/>
+      <w:lvlText w:val="%5."/>
+      <w:lvlJc w:val="left"/>
+      <w:pPr>
+        <w:ind w:left="3600" w:hanging="360"/>
+      </w:pPr>
+    </w:lvl>
+    <w:lvl w:ilvl="5" w:tplc="0409001B" w:tentative="1">
+      <w:start w:val="1"/>
+      <w:numFmt w:val="lowerRoman"/>
+      <w:lvlText w:val="%6."/>
+      <w:lvlJc w:val="right"/>
+      <w:pPr>
+        <w:ind w:left="4320" w:hanging="180"/>
+      </w:pPr>
+    </w:lvl>
+    <w:lvl w:ilvl="6" w:tplc="0409000F" w:tentative="1">
+      <w:start w:val="1"/>
+      <w:numFmt w:val="decimal"/>
+      <w:lvlText w:val="%7."/>
+      <w:lvlJc w:val="left"/>
+      <w:pPr>
+        <w:ind w:left="5040" w:hanging="360"/>
+      </w:pPr>
+    </w:lvl>
+    <w:lvl w:ilvl="7" w:tplc="04090019" w:tentative="1">
+      <w:start w:val="1"/>
+      <w:numFmt w:val="lowerLetter"/>
+      <w:lvlText w:val="%8."/>
+      <w:lvlJc w:val="left"/>
+      <w:pPr>
+        <w:ind w:left="5760" w:hanging="360"/>
+      </w:pPr>
+    </w:lvl>
+    <w:lvl w:ilvl="8" w:tplc="0409001B" w:tentative="1">
+      <w:start w:val="1"/>
+      <w:numFmt w:val="lowerRoman"/>
+      <w:lvlText w:val="%9."/>
+      <w:lvlJc w:val="right"/>
+      <w:pPr>
+        <w:ind w:left="6480" w:hanging="180"/>
+      </w:pPr>
+    </w:lvl>
+  </w:abstractNum>
+  <w:num w:numId="1">
+    <w:abstractNumId w:val="5"/>
+  </w:num>
+  <w:num w:numId="2">
+    <w:abstractNumId w:val="3"/>
+  </w:num>
+  <w:num w:numId="3">
+    <w:abstractNumId w:val="2"/>
+  </w:num>
+  <w:num w:numId="4">
+    <w:abstractNumId w:val="0"/>
+  </w:num>
+  <w:num w:numId="5">
+    <w:abstractNumId w:val="1"/>
+  </w:num>
+  <w:num w:numId="6">
+    <w:abstractNumId w:val="4"/>
+  </w:num>
+</w:numbering>
 </file>
 
 <file path=word/styles.xml><?xml version="1.0" encoding="utf-8"?>

</xml_diff>